<commit_message>
Añadidos los puntos 1, 2 y 3 de la propuesta de proyecto
</commit_message>
<xml_diff>
--- a/FFSInfo.docx
+++ b/FFSInfo.docx
@@ -982,7 +982,10 @@
           </w:tcPr>
           <w:p>
             <w:r>
-              <w:t>Las categorías por las que se pueden filtrar las recetas son “primeros”, “segundos” y “postres”.</w:t>
+              <w:t>Las categorías por las que se pueden filtrar las recet</w:t>
+            </w:r>
+            <w:r>
+              <w:t>as son “primeros”, “segundos”, “postres”, número de personas y puntuación.</w:t>
             </w:r>
           </w:p>
         </w:tc>
@@ -4280,20 +4283,6 @@
           <w:b/>
         </w:rPr>
       </w:pPr>
-    </w:p>
-    <w:p>
-      <w:pPr>
-        <w:rPr>
-          <w:b/>
-        </w:rPr>
-      </w:pPr>
-    </w:p>
-    <w:p>
-      <w:pPr>
-        <w:rPr>
-          <w:b/>
-        </w:rPr>
-      </w:pPr>
       <w:r>
         <w:rPr>
           <w:b/>
@@ -4522,27 +4511,735 @@
       </w:tr>
     </w:tbl>
     <w:p/>
+    <w:p>
+      <w:pPr>
+        <w:jc w:val="both"/>
+        <w:rPr>
+          <w:b/>
+          <w:sz w:val="32"/>
+          <w:szCs w:val="32"/>
+        </w:rPr>
+      </w:pPr>
+      <w:r>
+        <w:rPr>
+          <w:b/>
+          <w:sz w:val="32"/>
+          <w:szCs w:val="32"/>
+        </w:rPr>
+        <w:t>IDENTIFICACIÓN DEL PROYECTO</w:t>
+      </w:r>
+    </w:p>
+    <w:p>
+      <w:pPr>
+        <w:jc w:val="both"/>
+        <w:rPr>
+          <w:sz w:val="24"/>
+          <w:szCs w:val="24"/>
+        </w:rPr>
+      </w:pPr>
+      <w:r>
+        <w:rPr>
+          <w:sz w:val="24"/>
+          <w:szCs w:val="24"/>
+        </w:rPr>
+        <w:t>El proyecto consiste en la planificación y desarrollo de una aplicación que maneja colecciones almacenadas en una base de datos. Concretamente nuestra aplicación gestionará una colección de recetas de cocina.</w:t>
+      </w:r>
+    </w:p>
+    <w:p>
+      <w:pPr>
+        <w:jc w:val="both"/>
+        <w:rPr>
+          <w:sz w:val="24"/>
+          <w:szCs w:val="24"/>
+        </w:rPr>
+      </w:pPr>
+    </w:p>
+    <w:p>
+      <w:pPr>
+        <w:jc w:val="both"/>
+        <w:rPr>
+          <w:b/>
+          <w:sz w:val="32"/>
+          <w:szCs w:val="32"/>
+        </w:rPr>
+      </w:pPr>
+      <w:r>
+        <w:rPr>
+          <w:b/>
+          <w:sz w:val="32"/>
+          <w:szCs w:val="32"/>
+        </w:rPr>
+        <w:t>RESUMEN EJECUTIVO</w:t>
+      </w:r>
+    </w:p>
+    <w:p>
+      <w:pPr>
+        <w:jc w:val="both"/>
+        <w:rPr>
+          <w:b/>
+          <w:color w:val="2E74B5" w:themeColor="accent1" w:themeShade="BF"/>
+          <w:sz w:val="24"/>
+          <w:szCs w:val="24"/>
+        </w:rPr>
+      </w:pPr>
+      <w:r>
+        <w:rPr>
+          <w:b/>
+          <w:color w:val="2E74B5" w:themeColor="accent1" w:themeShade="BF"/>
+          <w:sz w:val="24"/>
+          <w:szCs w:val="24"/>
+        </w:rPr>
+        <w:t xml:space="preserve">¿En qué consiste el </w:t>
+      </w:r>
+      <w:r>
+        <w:rPr>
+          <w:b/>
+          <w:color w:val="2E74B5" w:themeColor="accent1" w:themeShade="BF"/>
+          <w:sz w:val="24"/>
+          <w:szCs w:val="24"/>
+        </w:rPr>
+        <w:t>proyecto</w:t>
+      </w:r>
+      <w:r>
+        <w:rPr>
+          <w:b/>
+          <w:color w:val="2E74B5" w:themeColor="accent1" w:themeShade="BF"/>
+          <w:sz w:val="24"/>
+          <w:szCs w:val="24"/>
+        </w:rPr>
+        <w:t>?</w:t>
+      </w:r>
+    </w:p>
+    <w:p>
+      <w:pPr>
+        <w:jc w:val="both"/>
+        <w:rPr>
+          <w:color w:val="0D0D0D" w:themeColor="text1" w:themeTint="F2"/>
+        </w:rPr>
+      </w:pPr>
+      <w:r>
+        <w:rPr>
+          <w:color w:val="0D0D0D" w:themeColor="text1" w:themeTint="F2"/>
+        </w:rPr>
+        <w:t>El proyecto consiste en la planificación y el desarrollo de una aplicación que maneje una colección de recetas de cocina, permitiendo que los usuarios puedan consultarlas e incluso propongan sus propias recetas. La aplicación será de descarga gratuita para ordenador y podrá ser descarga de la página web de los desarrolladores.</w:t>
+      </w:r>
+    </w:p>
+    <w:p>
+      <w:pPr>
+        <w:jc w:val="both"/>
+        <w:rPr>
+          <w:b/>
+          <w:color w:val="2E74B5" w:themeColor="accent1" w:themeShade="BF"/>
+          <w:sz w:val="24"/>
+          <w:szCs w:val="24"/>
+        </w:rPr>
+      </w:pPr>
+      <w:r>
+        <w:rPr>
+          <w:b/>
+          <w:color w:val="2E74B5" w:themeColor="accent1" w:themeShade="BF"/>
+          <w:sz w:val="24"/>
+          <w:szCs w:val="24"/>
+        </w:rPr>
+        <w:t>¿Cuáles son las fuentes de ingresos</w:t>
+      </w:r>
+      <w:r>
+        <w:rPr>
+          <w:b/>
+          <w:color w:val="2E74B5" w:themeColor="accent1" w:themeShade="BF"/>
+          <w:sz w:val="24"/>
+          <w:szCs w:val="24"/>
+        </w:rPr>
+        <w:t>?</w:t>
+      </w:r>
+    </w:p>
+    <w:p>
+      <w:pPr>
+        <w:jc w:val="both"/>
+        <w:rPr>
+          <w:color w:val="0D0D0D" w:themeColor="text1" w:themeTint="F2"/>
+        </w:rPr>
+      </w:pPr>
+      <w:r>
+        <w:rPr>
+          <w:color w:val="0D0D0D" w:themeColor="text1" w:themeTint="F2"/>
+        </w:rPr>
+        <w:t>Los únicos ingresos vendrán de los espacios publicitarios de la página web de los desarrolladores, desde donde se descarga la aplicación.</w:t>
+      </w:r>
+    </w:p>
+    <w:p>
+      <w:pPr>
+        <w:jc w:val="both"/>
+        <w:rPr>
+          <w:b/>
+          <w:color w:val="2E74B5" w:themeColor="accent1" w:themeShade="BF"/>
+          <w:sz w:val="24"/>
+          <w:szCs w:val="24"/>
+        </w:rPr>
+      </w:pPr>
+      <w:r>
+        <w:rPr>
+          <w:b/>
+          <w:color w:val="2E74B5" w:themeColor="accent1" w:themeShade="BF"/>
+          <w:sz w:val="24"/>
+          <w:szCs w:val="24"/>
+        </w:rPr>
+        <w:t>¿</w:t>
+      </w:r>
+      <w:r>
+        <w:rPr>
+          <w:b/>
+          <w:color w:val="2E74B5" w:themeColor="accent1" w:themeShade="BF"/>
+          <w:sz w:val="24"/>
+          <w:szCs w:val="24"/>
+        </w:rPr>
+        <w:t xml:space="preserve">En qué momento se llegará al punto muerto/break </w:t>
+      </w:r>
+      <w:proofErr w:type="spellStart"/>
+      <w:r>
+        <w:rPr>
+          <w:b/>
+          <w:color w:val="2E74B5" w:themeColor="accent1" w:themeShade="BF"/>
+          <w:sz w:val="24"/>
+          <w:szCs w:val="24"/>
+        </w:rPr>
+        <w:t>even</w:t>
+      </w:r>
+      <w:proofErr w:type="spellEnd"/>
+      <w:r>
+        <w:rPr>
+          <w:b/>
+          <w:color w:val="2E74B5" w:themeColor="accent1" w:themeShade="BF"/>
+          <w:sz w:val="24"/>
+          <w:szCs w:val="24"/>
+        </w:rPr>
+        <w:t>?</w:t>
+      </w:r>
+    </w:p>
+    <w:p>
+      <w:pPr>
+        <w:jc w:val="both"/>
+        <w:rPr>
+          <w:color w:val="0D0D0D" w:themeColor="text1" w:themeTint="F2"/>
+        </w:rPr>
+      </w:pPr>
+      <w:r>
+        <w:rPr>
+          <w:color w:val="0D0D0D" w:themeColor="text1" w:themeTint="F2"/>
+        </w:rPr>
+        <w:t>En junio de 2016 se llegará al punto de máxima rentabilidad, cuando seamos puntuados por los profesores.</w:t>
+      </w:r>
+    </w:p>
+    <w:p>
+      <w:pPr>
+        <w:jc w:val="both"/>
+        <w:rPr>
+          <w:b/>
+          <w:color w:val="2E74B5" w:themeColor="accent1" w:themeShade="BF"/>
+          <w:sz w:val="24"/>
+          <w:szCs w:val="24"/>
+        </w:rPr>
+      </w:pPr>
+      <w:r>
+        <w:rPr>
+          <w:b/>
+          <w:color w:val="2E74B5" w:themeColor="accent1" w:themeShade="BF"/>
+          <w:sz w:val="24"/>
+          <w:szCs w:val="24"/>
+        </w:rPr>
+        <w:t>¿Quiénes son los desarrolladores</w:t>
+      </w:r>
+      <w:r>
+        <w:rPr>
+          <w:b/>
+          <w:color w:val="2E74B5" w:themeColor="accent1" w:themeShade="BF"/>
+          <w:sz w:val="24"/>
+          <w:szCs w:val="24"/>
+        </w:rPr>
+        <w:t>?</w:t>
+      </w:r>
+    </w:p>
+    <w:p>
+      <w:r>
+        <w:t>Director del proyecto: Alberto Martínez</w:t>
+      </w:r>
+    </w:p>
+    <w:p>
+      <w:r>
+        <w:t>Ingeniero de Desarrollo: Jorge Sanz</w:t>
+      </w:r>
+    </w:p>
+    <w:p>
+      <w:r>
+        <w:lastRenderedPageBreak/>
+        <w:t>Ingeniero de Pruebas: Pablo Viñuales</w:t>
+      </w:r>
+    </w:p>
+    <w:p>
+      <w:r>
+        <w:t>Gestor de Configuraciones: Carlos Tolón</w:t>
+      </w:r>
+    </w:p>
+    <w:p>
+      <w:r>
+        <w:t>Gestor de Calidad: Álvaro Monteagudo</w:t>
+      </w:r>
+    </w:p>
+    <w:p>
+      <w:pPr>
+        <w:jc w:val="both"/>
+        <w:rPr>
+          <w:b/>
+          <w:color w:val="2E74B5" w:themeColor="accent1" w:themeShade="BF"/>
+          <w:sz w:val="24"/>
+          <w:szCs w:val="24"/>
+        </w:rPr>
+      </w:pPr>
+      <w:r>
+        <w:rPr>
+          <w:b/>
+          <w:color w:val="2E74B5" w:themeColor="accent1" w:themeShade="BF"/>
+          <w:sz w:val="24"/>
+          <w:szCs w:val="24"/>
+        </w:rPr>
+        <w:t>¿</w:t>
+      </w:r>
+      <w:r>
+        <w:rPr>
+          <w:b/>
+          <w:color w:val="2E74B5" w:themeColor="accent1" w:themeShade="BF"/>
+          <w:sz w:val="24"/>
+          <w:szCs w:val="24"/>
+        </w:rPr>
+        <w:t>Qué experiencia tienen los miembros</w:t>
+      </w:r>
+      <w:r>
+        <w:rPr>
+          <w:b/>
+          <w:color w:val="2E74B5" w:themeColor="accent1" w:themeShade="BF"/>
+          <w:sz w:val="24"/>
+          <w:szCs w:val="24"/>
+        </w:rPr>
+        <w:t>?</w:t>
+      </w:r>
+    </w:p>
+    <w:p>
+      <w:pPr>
+        <w:jc w:val="both"/>
+        <w:rPr>
+          <w:color w:val="0D0D0D" w:themeColor="text1" w:themeTint="F2"/>
+        </w:rPr>
+      </w:pPr>
+      <w:r>
+        <w:rPr>
+          <w:color w:val="0D0D0D" w:themeColor="text1" w:themeTint="F2"/>
+        </w:rPr>
+        <w:t>Todos los miembros cursan la carrera universitaria de Ingeniería Informática en la Universidad de Zaragoza</w:t>
+      </w:r>
+      <w:r>
+        <w:rPr>
+          <w:color w:val="0D0D0D" w:themeColor="text1" w:themeTint="F2"/>
+        </w:rPr>
+        <w:t xml:space="preserve"> y han participado en todos los proyectos propuestos por las diferentes asignaturas cursadas, las cuales engloban ámbitos como la programación de sistemas concurrentes y distribuidos seguros y con tolerancia a fallos, el diseño y programación de </w:t>
+      </w:r>
+      <w:proofErr w:type="spellStart"/>
+      <w:r>
+        <w:rPr>
+          <w:color w:val="0D0D0D" w:themeColor="text1" w:themeTint="F2"/>
+        </w:rPr>
+        <w:t>TADs</w:t>
+      </w:r>
+      <w:proofErr w:type="spellEnd"/>
+      <w:r>
+        <w:rPr>
+          <w:color w:val="0D0D0D" w:themeColor="text1" w:themeTint="F2"/>
+        </w:rPr>
+        <w:t>, el diseño de una aplicación para Android, etc.</w:t>
+      </w:r>
+    </w:p>
+    <w:p>
+      <w:pPr>
+        <w:jc w:val="both"/>
+        <w:rPr>
+          <w:color w:val="0D0D0D" w:themeColor="text1" w:themeTint="F2"/>
+        </w:rPr>
+      </w:pPr>
+    </w:p>
+    <w:p>
+      <w:pPr>
+        <w:jc w:val="both"/>
+        <w:rPr>
+          <w:color w:val="0D0D0D" w:themeColor="text1" w:themeTint="F2"/>
+        </w:rPr>
+      </w:pPr>
+      <w:r>
+        <w:rPr>
+          <w:color w:val="0D0D0D" w:themeColor="text1" w:themeTint="F2"/>
+        </w:rPr>
+        <w:t xml:space="preserve">Para más información puede contactar con el director a través del correo: </w:t>
+      </w:r>
+      <w:r>
+        <w:rPr>
+          <w:i/>
+          <w:color w:val="0D0D0D" w:themeColor="text1" w:themeTint="F2"/>
+          <w:u w:val="single"/>
+        </w:rPr>
+        <w:t>681061@unizar.es</w:t>
+      </w:r>
+    </w:p>
     <w:p/>
     <w:p>
       <w:pPr>
-        <w:ind w:firstLine="708"/>
-      </w:pPr>
-    </w:p>
-    <w:p>
-      <w:pPr>
-        <w:ind w:firstLine="708"/>
-      </w:pPr>
-    </w:p>
-    <w:p>
-      <w:pPr>
-        <w:ind w:firstLine="708"/>
-      </w:pPr>
-    </w:p>
-    <w:p>
-      <w:pPr>
-        <w:ind w:firstLine="708"/>
-      </w:pPr>
-    </w:p>
+        <w:jc w:val="both"/>
+        <w:rPr>
+          <w:b/>
+          <w:sz w:val="32"/>
+          <w:szCs w:val="32"/>
+        </w:rPr>
+      </w:pPr>
+      <w:r>
+        <w:rPr>
+          <w:b/>
+          <w:sz w:val="32"/>
+          <w:szCs w:val="32"/>
+        </w:rPr>
+        <w:t>DATOS DE LA EMPRESA</w:t>
+      </w:r>
+    </w:p>
+    <w:p>
+      <w:pPr>
+        <w:jc w:val="both"/>
+        <w:rPr>
+          <w:lang w:val="en-US"/>
+        </w:rPr>
+      </w:pPr>
+      <w:r>
+        <w:rPr>
+          <w:b/>
+          <w:lang w:val="en-US"/>
+        </w:rPr>
+        <w:t>Nombre:</w:t>
+      </w:r>
+      <w:r>
+        <w:rPr>
+          <w:lang w:val="en-US"/>
+        </w:rPr>
+        <w:t xml:space="preserve"> FFS! – Friends </w:t>
+      </w:r>
+      <w:proofErr w:type="gramStart"/>
+      <w:r>
+        <w:rPr>
+          <w:lang w:val="en-US"/>
+        </w:rPr>
+        <w:t>For</w:t>
+      </w:r>
+      <w:proofErr w:type="gramEnd"/>
+      <w:r>
+        <w:rPr>
+          <w:lang w:val="en-US"/>
+        </w:rPr>
+        <w:t xml:space="preserve"> Software</w:t>
+      </w:r>
+      <w:r>
+        <w:rPr>
+          <w:lang w:val="en-US"/>
+        </w:rPr>
+        <w:t xml:space="preserve"> S.A.</w:t>
+      </w:r>
+    </w:p>
+    <w:p>
+      <w:pPr>
+        <w:jc w:val="both"/>
+        <w:rPr>
+          <w:lang w:val="en-US"/>
+        </w:rPr>
+      </w:pPr>
+      <w:proofErr w:type="spellStart"/>
+      <w:r>
+        <w:rPr>
+          <w:b/>
+          <w:lang w:val="en-US"/>
+        </w:rPr>
+        <w:t>Tipo</w:t>
+      </w:r>
+      <w:proofErr w:type="spellEnd"/>
+      <w:r>
+        <w:rPr>
+          <w:b/>
+          <w:lang w:val="en-US"/>
+        </w:rPr>
+        <w:t xml:space="preserve"> de </w:t>
+      </w:r>
+      <w:proofErr w:type="spellStart"/>
+      <w:r>
+        <w:rPr>
+          <w:b/>
+          <w:lang w:val="en-US"/>
+        </w:rPr>
+        <w:t>empresa</w:t>
+      </w:r>
+      <w:proofErr w:type="spellEnd"/>
+      <w:r>
+        <w:rPr>
+          <w:b/>
+          <w:lang w:val="en-US"/>
+        </w:rPr>
+        <w:t xml:space="preserve">: </w:t>
+      </w:r>
+      <w:proofErr w:type="spellStart"/>
+      <w:r>
+        <w:rPr>
+          <w:lang w:val="en-US"/>
+        </w:rPr>
+        <w:t>Sociedad</w:t>
+      </w:r>
+      <w:proofErr w:type="spellEnd"/>
+      <w:r>
+        <w:rPr>
+          <w:lang w:val="en-US"/>
+        </w:rPr>
+        <w:t xml:space="preserve"> </w:t>
+      </w:r>
+      <w:proofErr w:type="spellStart"/>
+      <w:r>
+        <w:rPr>
+          <w:lang w:val="en-US"/>
+        </w:rPr>
+        <w:t>Anónima</w:t>
+      </w:r>
+      <w:proofErr w:type="spellEnd"/>
+    </w:p>
+    <w:p>
+      <w:pPr>
+        <w:jc w:val="both"/>
+        <w:rPr>
+          <w:rFonts w:cs="Arial"/>
+          <w:shd w:val="clear" w:color="auto" w:fill="FFFFFF"/>
+        </w:rPr>
+      </w:pPr>
+      <w:r>
+        <w:rPr>
+          <w:b/>
+        </w:rPr>
+        <w:t>Localización:</w:t>
+      </w:r>
+      <w:r>
+        <w:t xml:space="preserve"> Escuela de Ingeniería y Arquitectura, Universidad de Zaragoza, </w:t>
+      </w:r>
+      <w:r>
+        <w:rPr>
+          <w:rFonts w:cs="Arial"/>
+          <w:shd w:val="clear" w:color="auto" w:fill="FFFFFF"/>
+        </w:rPr>
+        <w:t>Calle María de Luna 3,50018 Zaragoza</w:t>
+      </w:r>
+    </w:p>
+    <w:p>
+      <w:pPr>
+        <w:jc w:val="both"/>
+      </w:pPr>
+      <w:r>
+        <w:rPr>
+          <w:b/>
+        </w:rPr>
+        <w:t>Teléfonos de contacto:</w:t>
+      </w:r>
+      <w:r>
+        <w:t xml:space="preserve"> </w:t>
+      </w:r>
+    </w:p>
+    <w:p>
+      <w:pPr>
+        <w:jc w:val="both"/>
+      </w:pPr>
+      <w:r>
+        <w:t>687611207</w:t>
+      </w:r>
+    </w:p>
+    <w:p>
+      <w:pPr>
+        <w:jc w:val="both"/>
+      </w:pPr>
+      <w:r>
+        <w:t>646698807</w:t>
+      </w:r>
+    </w:p>
+    <w:p>
+      <w:pPr>
+        <w:jc w:val="both"/>
+      </w:pPr>
+      <w:r>
+        <w:rPr>
+          <w:b/>
+        </w:rPr>
+        <w:t>Emails de contacto:</w:t>
+      </w:r>
+      <w:r>
+        <w:t xml:space="preserve"> </w:t>
+      </w:r>
+    </w:p>
+    <w:p>
+      <w:pPr>
+        <w:jc w:val="both"/>
+      </w:pPr>
+      <w:hyperlink r:id="rId7" w:history="1">
+        <w:r>
+          <w:rPr>
+            <w:rStyle w:val="Hipervnculo"/>
+          </w:rPr>
+          <w:t>681061@unizar.es</w:t>
+        </w:r>
+      </w:hyperlink>
+    </w:p>
+    <w:p>
+      <w:pPr>
+        <w:jc w:val="both"/>
+      </w:pPr>
+      <w:hyperlink r:id="rId8" w:history="1">
+        <w:r>
+          <w:rPr>
+            <w:rStyle w:val="Hipervnculo"/>
+          </w:rPr>
+          <w:t>681060@unizar.es</w:t>
+        </w:r>
+      </w:hyperlink>
+    </w:p>
+    <w:p>
+      <w:pPr>
+        <w:jc w:val="both"/>
+      </w:pPr>
+      <w:hyperlink r:id="rId9" w:history="1">
+        <w:r>
+          <w:rPr>
+            <w:rStyle w:val="Hipervnculo"/>
+          </w:rPr>
+          <w:t>618051@unizar.es</w:t>
+        </w:r>
+      </w:hyperlink>
+    </w:p>
+    <w:p>
+      <w:pPr>
+        <w:jc w:val="both"/>
+      </w:pPr>
+      <w:hyperlink r:id="rId10" w:history="1">
+        <w:r>
+          <w:rPr>
+            <w:rStyle w:val="Hipervnculo"/>
+          </w:rPr>
+          <w:t>679609@unizar.es</w:t>
+        </w:r>
+      </w:hyperlink>
+    </w:p>
+    <w:p>
+      <w:pPr>
+        <w:jc w:val="both"/>
+      </w:pPr>
+      <w:hyperlink r:id="rId11" w:history="1">
+        <w:r>
+          <w:rPr>
+            <w:rStyle w:val="Hipervnculo"/>
+          </w:rPr>
+          <w:t>680182@unizar.es</w:t>
+        </w:r>
+      </w:hyperlink>
+    </w:p>
+    <w:p>
+      <w:pPr>
+        <w:jc w:val="both"/>
+        <w:rPr>
+          <w:rFonts w:cs="Arial"/>
+          <w:shd w:val="clear" w:color="auto" w:fill="FFFFFF"/>
+        </w:rPr>
+      </w:pPr>
+      <w:r>
+        <w:rPr>
+          <w:rFonts w:cs="Arial"/>
+          <w:b/>
+          <w:shd w:val="clear" w:color="auto" w:fill="FFFFFF"/>
+        </w:rPr>
+        <w:t>Sitio Web de la empresa:</w:t>
+      </w:r>
+      <w:r>
+        <w:rPr>
+          <w:rFonts w:cs="Arial"/>
+          <w:shd w:val="clear" w:color="auto" w:fill="FFFFFF"/>
+        </w:rPr>
+        <w:t xml:space="preserve"> por determinar</w:t>
+      </w:r>
+    </w:p>
+    <w:p>
+      <w:pPr>
+        <w:jc w:val="both"/>
+      </w:pPr>
+      <w:r>
+        <w:rPr>
+          <w:b/>
+        </w:rPr>
+        <w:t>Ámbito:</w:t>
+      </w:r>
+      <w:r>
+        <w:t xml:space="preserve"> Desarrollo de aplicaciones software</w:t>
+      </w:r>
+    </w:p>
+    <w:p>
+      <w:pPr>
+        <w:jc w:val="both"/>
+      </w:pPr>
+      <w:r>
+        <w:rPr>
+          <w:b/>
+        </w:rPr>
+        <w:t>Miembros:</w:t>
+      </w:r>
+      <w:r>
+        <w:t xml:space="preserve"> Alberto Martínez Menéndez, Carlos Javier Tolón Martín, Pablo Viñuales Sánchez, Álvaro Monteagudo Moreno, Jorge Sanz Alcaine.</w:t>
+      </w:r>
+    </w:p>
+    <w:p>
+      <w:pPr>
+        <w:jc w:val="both"/>
+      </w:pPr>
+      <w:r>
+        <w:rPr>
+          <w:b/>
+        </w:rPr>
+        <w:t>Resumen:</w:t>
+      </w:r>
+      <w:r>
+        <w:t xml:space="preserve"> La empresa está formada por 5 miembros, los cuales se encargan en conjunto de la planificación y el desarrollo de proyectos software.</w:t>
+      </w:r>
+    </w:p>
+    <w:p/>
+    <w:p>
+      <w:pPr>
+        <w:jc w:val="both"/>
+        <w:rPr>
+          <w:b/>
+          <w:sz w:val="32"/>
+          <w:szCs w:val="32"/>
+        </w:rPr>
+      </w:pPr>
+      <w:r>
+        <w:rPr>
+          <w:b/>
+          <w:sz w:val="32"/>
+          <w:szCs w:val="32"/>
+        </w:rPr>
+        <w:lastRenderedPageBreak/>
+        <w:t>HISTORIAL Y CURRICULUM DE LA EMPRESA</w:t>
+      </w:r>
+    </w:p>
+    <w:p>
+      <w:pPr>
+        <w:jc w:val="both"/>
+        <w:rPr>
+          <w:b/>
+          <w:sz w:val="32"/>
+          <w:szCs w:val="32"/>
+        </w:rPr>
+      </w:pPr>
+    </w:p>
+    <w:p/>
     <w:p>
       <w:pPr>
         <w:ind w:firstLine="708"/>
@@ -4827,6 +5524,7 @@
               <w:ind w:firstLine="708"/>
             </w:pPr>
             <w:r>
+              <w:lastRenderedPageBreak/>
               <w:t>Batata</w:t>
             </w:r>
           </w:p>
@@ -4985,6 +5683,7 @@
               <w:ind w:firstLine="708"/>
             </w:pPr>
             <w:r>
+              <w:lastRenderedPageBreak/>
               <w:t>Lubina</w:t>
             </w:r>
           </w:p>
@@ -5161,6 +5860,7 @@
               <w:ind w:firstLine="708"/>
             </w:pPr>
             <w:r>
+              <w:lastRenderedPageBreak/>
               <w:t>Cordero</w:t>
             </w:r>
           </w:p>
@@ -5322,6 +6022,7 @@
               <w:ind w:firstLine="708"/>
             </w:pPr>
             <w:r>
+              <w:lastRenderedPageBreak/>
               <w:t>Conejo</w:t>
             </w:r>
           </w:p>
@@ -5344,323 +6045,336 @@
           <w:p>
             <w:pPr>
               <w:ind w:firstLine="708"/>
-            </w:pPr>
-            <w:r>
-              <w:t>Ciervo</w:t>
-            </w:r>
-          </w:p>
-          <w:p>
-            <w:pPr>
-              <w:ind w:firstLine="708"/>
-            </w:pPr>
-            <w:r>
-              <w:t>Jabalí</w:t>
-            </w:r>
-          </w:p>
-          <w:p>
-            <w:pPr>
-              <w:ind w:firstLine="708"/>
-            </w:pPr>
-            <w:r>
-              <w:t>Patos</w:t>
-            </w:r>
-          </w:p>
-          <w:p>
-            <w:pPr>
-              <w:ind w:firstLine="708"/>
-            </w:pPr>
-            <w:r>
-              <w:t>Faisanes</w:t>
-            </w:r>
-          </w:p>
-          <w:p>
-            <w:pPr>
-              <w:ind w:firstLine="708"/>
-            </w:pPr>
-            <w:r>
-              <w:t>Ancas de rana</w:t>
-            </w:r>
-          </w:p>
-          <w:p>
-            <w:pPr>
-              <w:ind w:firstLine="708"/>
-            </w:pPr>
-            <w:r>
-              <w:t>Caracoles</w:t>
-            </w:r>
-          </w:p>
-          <w:p>
-            <w:pPr>
-              <w:ind w:firstLine="708"/>
-            </w:pPr>
-            <w:r>
-              <w:t>Pomelo</w:t>
-            </w:r>
-          </w:p>
-          <w:p>
-            <w:pPr>
-              <w:ind w:firstLine="708"/>
-            </w:pPr>
-            <w:r>
-              <w:t>Brócoli</w:t>
-            </w:r>
-          </w:p>
-          <w:p>
-            <w:pPr>
-              <w:ind w:firstLine="708"/>
-            </w:pPr>
-            <w:proofErr w:type="spellStart"/>
-            <w:r>
-              <w:t>Brecol</w:t>
-            </w:r>
-            <w:proofErr w:type="spellEnd"/>
-          </w:p>
-          <w:p>
-            <w:pPr>
-              <w:ind w:firstLine="708"/>
-            </w:pPr>
-            <w:r>
-              <w:t>Calabacín</w:t>
-            </w:r>
-          </w:p>
-          <w:p>
-            <w:pPr>
-              <w:ind w:firstLine="708"/>
-            </w:pPr>
-            <w:r>
-              <w:t>Calabaza</w:t>
-            </w:r>
-          </w:p>
-          <w:p>
-            <w:pPr>
-              <w:ind w:firstLine="708"/>
-            </w:pPr>
-            <w:r>
-              <w:t>Cardo</w:t>
-            </w:r>
-          </w:p>
-          <w:p>
-            <w:pPr>
-              <w:ind w:firstLine="708"/>
-            </w:pPr>
-            <w:r>
-              <w:t>Cebolla</w:t>
-            </w:r>
-          </w:p>
-          <w:p>
-            <w:pPr>
-              <w:ind w:firstLine="708"/>
-            </w:pPr>
-            <w:r>
-              <w:t>Cebolleta</w:t>
-            </w:r>
-          </w:p>
-          <w:p>
-            <w:pPr>
-              <w:ind w:firstLine="708"/>
-            </w:pPr>
-            <w:r>
-              <w:t>Coles de Bruselas</w:t>
-            </w:r>
-          </w:p>
-          <w:p>
-            <w:pPr>
-              <w:ind w:firstLine="708"/>
-            </w:pPr>
-            <w:r>
-              <w:t>Coliflor</w:t>
-            </w:r>
-          </w:p>
-          <w:p>
-            <w:pPr>
-              <w:ind w:firstLine="708"/>
-            </w:pPr>
-            <w:r>
-              <w:t>Endivia</w:t>
-            </w:r>
-          </w:p>
-          <w:p>
-            <w:pPr>
-              <w:ind w:firstLine="708"/>
-            </w:pPr>
-            <w:r>
-              <w:t>Tomate</w:t>
-            </w:r>
-          </w:p>
-          <w:p>
-            <w:pPr>
-              <w:ind w:firstLine="708"/>
-            </w:pPr>
-            <w:r>
-              <w:t>Zanahoria</w:t>
-            </w:r>
-          </w:p>
-          <w:p>
-            <w:pPr>
-              <w:ind w:firstLine="708"/>
-            </w:pPr>
-            <w:r>
-              <w:t>Escarola</w:t>
-            </w:r>
-          </w:p>
-          <w:p>
-            <w:pPr>
-              <w:ind w:firstLine="708"/>
-            </w:pPr>
-            <w:r>
-              <w:t>Espárrago</w:t>
-            </w:r>
-          </w:p>
-          <w:p>
-            <w:pPr>
-              <w:ind w:firstLine="708"/>
-            </w:pPr>
-            <w:r>
-              <w:t>Espinaca</w:t>
-            </w:r>
-          </w:p>
-          <w:p>
-            <w:pPr>
-              <w:ind w:firstLine="708"/>
-            </w:pPr>
-            <w:r>
-              <w:t>Guisante</w:t>
-            </w:r>
-          </w:p>
-          <w:p>
-            <w:pPr>
-              <w:ind w:firstLine="708"/>
-            </w:pPr>
-            <w:r>
-              <w:t>Habas</w:t>
-            </w:r>
-          </w:p>
-          <w:p>
-            <w:pPr>
-              <w:ind w:firstLine="708"/>
-            </w:pPr>
-            <w:r>
-              <w:t>Hinojo</w:t>
-            </w:r>
-          </w:p>
-          <w:p>
-            <w:pPr>
-              <w:ind w:firstLine="708"/>
-            </w:pPr>
-            <w:r>
-              <w:t>Judías</w:t>
-            </w:r>
-          </w:p>
-          <w:p>
-            <w:pPr>
-              <w:ind w:firstLine="708"/>
-            </w:pPr>
-            <w:r>
-              <w:t>Maíz</w:t>
-            </w:r>
-          </w:p>
-          <w:p>
-            <w:pPr>
-              <w:ind w:firstLine="708"/>
-            </w:pPr>
-            <w:r>
-              <w:t>Palmito</w:t>
-            </w:r>
-          </w:p>
-          <w:p>
-            <w:pPr>
-              <w:ind w:firstLine="708"/>
-            </w:pPr>
-            <w:r>
-              <w:t>Pepino</w:t>
-            </w:r>
-          </w:p>
-          <w:p>
-            <w:pPr>
-              <w:ind w:firstLine="708"/>
-            </w:pPr>
-            <w:r>
-              <w:t>Pimiento</w:t>
-            </w:r>
-          </w:p>
-          <w:p>
-            <w:pPr>
-              <w:ind w:firstLine="708"/>
-            </w:pPr>
-            <w:r>
-              <w:t>Puerro</w:t>
-            </w:r>
-          </w:p>
-          <w:p>
-            <w:pPr>
-              <w:ind w:firstLine="708"/>
-            </w:pPr>
-            <w:r>
-              <w:t>Remolacha</w:t>
-            </w:r>
-          </w:p>
-          <w:p>
-            <w:pPr>
-              <w:ind w:firstLine="708"/>
-            </w:pPr>
-            <w:r>
-              <w:t>Albaricoque</w:t>
-            </w:r>
-          </w:p>
-          <w:p>
-            <w:pPr>
-              <w:ind w:firstLine="708"/>
-            </w:pPr>
-            <w:r>
-              <w:t>Aguacate</w:t>
-            </w:r>
-          </w:p>
-          <w:p>
-            <w:pPr>
-              <w:ind w:firstLine="708"/>
-            </w:pPr>
-            <w:r>
-              <w:t>Cereza</w:t>
-            </w:r>
-          </w:p>
-          <w:p>
-            <w:pPr>
-              <w:ind w:firstLine="708"/>
-            </w:pPr>
-            <w:r>
-              <w:t>Mango</w:t>
-            </w:r>
-          </w:p>
-          <w:p>
-            <w:pPr>
-              <w:ind w:firstLine="708"/>
-            </w:pPr>
-            <w:r>
-              <w:t>Melocotones</w:t>
-            </w:r>
-          </w:p>
-          <w:p>
-            <w:pPr>
-              <w:ind w:firstLine="708"/>
-            </w:pPr>
-            <w:r>
-              <w:t>Nectarina</w:t>
-            </w:r>
-          </w:p>
-          <w:p>
-            <w:pPr>
               <w:rPr>
                 <w:u w:val="single"/>
               </w:rPr>
             </w:pPr>
+            <w:r>
+              <w:t>Carne Humana</w:t>
+            </w:r>
             <w:bookmarkStart w:id="0" w:name="_GoBack"/>
             <w:bookmarkEnd w:id="0"/>
+          </w:p>
+          <w:p>
+            <w:pPr>
+              <w:ind w:firstLine="708"/>
+            </w:pPr>
+            <w:r>
+              <w:t>Ciervo</w:t>
+            </w:r>
+          </w:p>
+          <w:p>
+            <w:pPr>
+              <w:ind w:firstLine="708"/>
+            </w:pPr>
+            <w:r>
+              <w:t>Jabalí</w:t>
+            </w:r>
+          </w:p>
+          <w:p>
+            <w:pPr>
+              <w:ind w:firstLine="708"/>
+            </w:pPr>
+            <w:r>
+              <w:t>Patos</w:t>
+            </w:r>
+          </w:p>
+          <w:p>
+            <w:pPr>
+              <w:ind w:firstLine="708"/>
+            </w:pPr>
+            <w:r>
+              <w:t>Faisanes</w:t>
+            </w:r>
+          </w:p>
+          <w:p>
+            <w:pPr>
+              <w:ind w:firstLine="708"/>
+            </w:pPr>
+            <w:r>
+              <w:t>Ancas de rana</w:t>
+            </w:r>
+          </w:p>
+          <w:p>
+            <w:pPr>
+              <w:ind w:firstLine="708"/>
+            </w:pPr>
+            <w:r>
+              <w:t>Caracoles</w:t>
+            </w:r>
+          </w:p>
+          <w:p>
+            <w:pPr>
+              <w:ind w:firstLine="708"/>
+            </w:pPr>
+            <w:r>
+              <w:t>Pomelo</w:t>
+            </w:r>
+          </w:p>
+          <w:p>
+            <w:pPr>
+              <w:ind w:firstLine="708"/>
+            </w:pPr>
+            <w:r>
+              <w:t>Brócoli</w:t>
+            </w:r>
+          </w:p>
+          <w:p>
+            <w:pPr>
+              <w:ind w:firstLine="708"/>
+            </w:pPr>
+            <w:proofErr w:type="spellStart"/>
+            <w:r>
+              <w:t>Brecol</w:t>
+            </w:r>
+            <w:proofErr w:type="spellEnd"/>
+          </w:p>
+          <w:p>
+            <w:pPr>
+              <w:ind w:firstLine="708"/>
+            </w:pPr>
+            <w:r>
+              <w:t>Calabacín</w:t>
+            </w:r>
+          </w:p>
+          <w:p>
+            <w:pPr>
+              <w:ind w:firstLine="708"/>
+            </w:pPr>
+            <w:r>
+              <w:t>Calabaza</w:t>
+            </w:r>
+          </w:p>
+          <w:p>
+            <w:pPr>
+              <w:ind w:firstLine="708"/>
+            </w:pPr>
+            <w:r>
+              <w:t>Cardo</w:t>
+            </w:r>
+          </w:p>
+          <w:p>
+            <w:pPr>
+              <w:ind w:firstLine="708"/>
+            </w:pPr>
+            <w:r>
+              <w:t>Cebolla</w:t>
+            </w:r>
+          </w:p>
+          <w:p>
+            <w:pPr>
+              <w:ind w:firstLine="708"/>
+            </w:pPr>
+            <w:r>
+              <w:t>Cebolleta</w:t>
+            </w:r>
+          </w:p>
+          <w:p>
+            <w:pPr>
+              <w:ind w:firstLine="708"/>
+            </w:pPr>
+            <w:r>
+              <w:t>Coles de Bruselas</w:t>
+            </w:r>
+          </w:p>
+          <w:p>
+            <w:pPr>
+              <w:ind w:firstLine="708"/>
+            </w:pPr>
+            <w:r>
+              <w:t>Coliflor</w:t>
+            </w:r>
+          </w:p>
+          <w:p>
+            <w:pPr>
+              <w:ind w:firstLine="708"/>
+            </w:pPr>
+            <w:r>
+              <w:t>Endivia</w:t>
+            </w:r>
+          </w:p>
+          <w:p>
+            <w:pPr>
+              <w:ind w:firstLine="708"/>
+            </w:pPr>
+            <w:r>
+              <w:t>Tomate</w:t>
+            </w:r>
+          </w:p>
+          <w:p>
+            <w:pPr>
+              <w:ind w:firstLine="708"/>
+            </w:pPr>
+            <w:r>
+              <w:lastRenderedPageBreak/>
+              <w:t>Escarola</w:t>
+            </w:r>
+          </w:p>
+          <w:p>
+            <w:pPr>
+              <w:ind w:firstLine="708"/>
+            </w:pPr>
+            <w:r>
+              <w:t>Espárrago</w:t>
+            </w:r>
+          </w:p>
+          <w:p>
+            <w:pPr>
+              <w:ind w:firstLine="708"/>
+            </w:pPr>
+            <w:r>
+              <w:t>Espinaca</w:t>
+            </w:r>
+          </w:p>
+          <w:p>
+            <w:pPr>
+              <w:ind w:firstLine="708"/>
+            </w:pPr>
+            <w:r>
+              <w:t>Guisante</w:t>
+            </w:r>
+          </w:p>
+          <w:p>
+            <w:pPr>
+              <w:ind w:firstLine="708"/>
+            </w:pPr>
+            <w:r>
+              <w:t>Habas</w:t>
+            </w:r>
+          </w:p>
+          <w:p>
+            <w:pPr>
+              <w:ind w:firstLine="708"/>
+            </w:pPr>
+            <w:r>
+              <w:t>Hinojo</w:t>
+            </w:r>
+          </w:p>
+          <w:p>
+            <w:pPr>
+              <w:ind w:firstLine="708"/>
+            </w:pPr>
+            <w:r>
+              <w:t>Judías</w:t>
+            </w:r>
+          </w:p>
+          <w:p>
+            <w:pPr>
+              <w:ind w:firstLine="708"/>
+            </w:pPr>
+            <w:r>
+              <w:t>Maíz</w:t>
+            </w:r>
+          </w:p>
+          <w:p>
+            <w:pPr>
+              <w:ind w:firstLine="708"/>
+            </w:pPr>
+            <w:r>
+              <w:t>Palmito</w:t>
+            </w:r>
+          </w:p>
+          <w:p>
+            <w:pPr>
+              <w:ind w:firstLine="708"/>
+            </w:pPr>
+            <w:r>
+              <w:t>Pepino</w:t>
+            </w:r>
+          </w:p>
+          <w:p>
+            <w:pPr>
+              <w:ind w:firstLine="708"/>
+            </w:pPr>
+            <w:r>
+              <w:t>Pimiento</w:t>
+            </w:r>
+          </w:p>
+          <w:p>
+            <w:pPr>
+              <w:ind w:firstLine="708"/>
+            </w:pPr>
+            <w:r>
+              <w:t>Puerro</w:t>
+            </w:r>
+          </w:p>
+          <w:p>
+            <w:pPr>
+              <w:ind w:firstLine="708"/>
+            </w:pPr>
+            <w:r>
+              <w:t>Remolacha</w:t>
+            </w:r>
+          </w:p>
+          <w:p>
+            <w:pPr>
+              <w:ind w:firstLine="708"/>
+            </w:pPr>
+            <w:r>
+              <w:t>Albaricoque</w:t>
+            </w:r>
+          </w:p>
+          <w:p>
+            <w:pPr>
+              <w:ind w:firstLine="708"/>
+            </w:pPr>
+            <w:r>
+              <w:t>Aguacate</w:t>
+            </w:r>
+          </w:p>
+          <w:p>
+            <w:pPr>
+              <w:ind w:firstLine="708"/>
+            </w:pPr>
+            <w:r>
+              <w:t>Cereza</w:t>
+            </w:r>
+          </w:p>
+          <w:p>
+            <w:pPr>
+              <w:ind w:firstLine="708"/>
+            </w:pPr>
+            <w:r>
+              <w:t>Mango</w:t>
+            </w:r>
+          </w:p>
+          <w:p>
+            <w:pPr>
+              <w:ind w:firstLine="708"/>
+            </w:pPr>
+            <w:r>
+              <w:t>Melocotones</w:t>
+            </w:r>
+          </w:p>
+          <w:p>
+            <w:pPr>
+              <w:ind w:firstLine="708"/>
+            </w:pPr>
+            <w:r>
+              <w:t>Nectarina</w:t>
+            </w:r>
+          </w:p>
+          <w:p>
+            <w:pPr>
+              <w:rPr>
+                <w:u w:val="single"/>
+              </w:rPr>
+            </w:pPr>
           </w:p>
         </w:tc>
         <w:tc>
           <w:tcPr>
             <w:tcW w:w="2551" w:type="dxa"/>
           </w:tcPr>
+          <w:p>
+            <w:pPr>
+              <w:ind w:firstLine="708"/>
+            </w:pPr>
+            <w:r>
+              <w:lastRenderedPageBreak/>
+              <w:t>Zanahoria</w:t>
+            </w:r>
+          </w:p>
           <w:p>
             <w:pPr>
               <w:ind w:firstLine="708"/>
@@ -6531,6 +7245,17 @@
       </w:tblBorders>
     </w:tblPr>
   </w:style>
+  <w:style w:type="character" w:styleId="Hipervnculo">
+    <w:name w:val="Hyperlink"/>
+    <w:basedOn w:val="Fuentedeprrafopredeter"/>
+    <w:uiPriority w:val="99"/>
+    <w:unhideWhenUsed/>
+    <w:rsid w:val="004716CC"/>
+    <w:rPr>
+      <w:color w:val="0563C1" w:themeColor="hyperlink"/>
+      <w:u w:val="single"/>
+    </w:rPr>
+  </w:style>
 </w:styles>
 </file>
 
@@ -6800,7 +7525,7 @@
 </file>
 
 <file path=customXml/itemProps1.xml><?xml version="1.0" encoding="utf-8"?>
-<ds:datastoreItem xmlns:ds="http://schemas.openxmlformats.org/officeDocument/2006/customXml" ds:itemID="{817B2D1C-59D1-42AF-925E-6E9D1F0B59F1}">
+<ds:datastoreItem xmlns:ds="http://schemas.openxmlformats.org/officeDocument/2006/customXml" ds:itemID="{BEF4FE75-0344-4E2C-B214-1B78BFB209AA}">
   <ds:schemaRefs>
     <ds:schemaRef ds:uri="http://schemas.openxmlformats.org/officeDocument/2006/bibliography"/>
   </ds:schemaRefs>

</xml_diff>